<commit_message>
Reupload 11-29 meeting. Missing Information
</commit_message>
<xml_diff>
--- a/Team-Meeting-Log/11-29 Team Meeting.docx
+++ b/Team-Meeting-Log/11-29 Team Meeting.docx
@@ -124,7 +124,7 @@
           <w:szCs w:val="24"/>
           <w:rtl w:val="0"/>
         </w:rPr>
-        <w:t xml:space="preserve">Nate:</w:t>
+        <w:t xml:space="preserve">Nate: Updated Register page and database</w:t>
       </w:r>
     </w:p>
     <w:p>
@@ -269,6 +269,29 @@
           <w:rtl w:val="0"/>
         </w:rPr>
         <w:t xml:space="preserve">Austin: Document API integration</w:t>
+      </w:r>
+    </w:p>
+    <w:p>
+      <w:pPr>
+        <w:numPr>
+          <w:ilvl w:val="0"/>
+          <w:numId w:val="1"/>
+        </w:numPr>
+        <w:spacing w:line="360" w:lineRule="auto"/>
+        <w:ind w:left="720" w:hanging="360"/>
+        <w:rPr>
+          <w:sz w:val="24"/>
+          <w:szCs w:val="24"/>
+          <w:u w:val="none"/>
+        </w:rPr>
+      </w:pPr>
+      <w:r>
+        <w:rPr>
+          <w:sz w:val="24"/>
+          <w:szCs w:val="24"/>
+          <w:rtl w:val="0"/>
+        </w:rPr>
+        <w:t xml:space="preserve">Nathan: Add account recovery system</w:t>
       </w:r>
     </w:p>
     <w:sectPr>

</xml_diff>